<commit_message>
title and affiliation for Cambou
</commit_message>
<xml_diff>
--- a/colloquium_files/cambou_092915.docx
+++ b/colloquium_files/cambou_092915.docx
@@ -169,8 +169,6 @@
         </w:rPr>
         <w:t>29</w:t>
       </w:r>
-      <w:bookmarkStart w:id="0" w:name="_GoBack"/>
-      <w:bookmarkEnd w:id="0"/>
       <w:r>
         <w:rPr>
           <w:b/>
@@ -230,15 +228,7 @@
         <w:jc w:val="center"/>
       </w:pPr>
       <w:r>
-        <w:t>(</w:t>
-      </w:r>
-      <w:proofErr w:type="gramStart"/>
-      <w:r>
-        <w:t>refreshments</w:t>
-      </w:r>
-      <w:proofErr w:type="gramEnd"/>
-      <w:r>
-        <w:t xml:space="preserve"> at 3:45)</w:t>
+        <w:t>(refreshments at 3:45)</w:t>
       </w:r>
     </w:p>
     <w:p>
@@ -263,17 +253,54 @@
           <w:sz w:val="36"/>
           <w:szCs w:val="36"/>
         </w:rPr>
-        <w:t xml:space="preserve">Bertrand </w:t>
-      </w:r>
-      <w:proofErr w:type="spellStart"/>
+        <w:t xml:space="preserve">Dr. </w:t>
+      </w:r>
       <w:r>
         <w:rPr>
           <w:sz w:val="36"/>
           <w:szCs w:val="36"/>
         </w:rPr>
-        <w:t>Cambou</w:t>
-      </w:r>
-      <w:proofErr w:type="spellEnd"/>
+        <w:t>Bertrand Cambou</w:t>
+      </w:r>
+    </w:p>
+    <w:p>
+      <w:pPr>
+        <w:jc w:val="center"/>
+        <w:rPr>
+          <w:rFonts w:ascii="Times" w:hAnsi="Times"/>
+          <w:sz w:val="20"/>
+          <w:szCs w:val="20"/>
+        </w:rPr>
+      </w:pPr>
+      <w:r>
+        <w:rPr>
+          <w:rFonts w:ascii="Lucida Sans" w:hAnsi="Lucida Sans"/>
+          <w:b/>
+          <w:bCs/>
+          <w:color w:val="3E3E3E"/>
+          <w:sz w:val="18"/>
+          <w:szCs w:val="18"/>
+          <w:bdr w:val="none" w:sz="0" w:space="0" w:color="auto" w:frame="1"/>
+          <w:shd w:val="clear" w:color="auto" w:fill="FDFAF5"/>
+        </w:rPr>
+        <w:t>Professor of Practice, Cybersecurity</w:t>
+      </w:r>
+      <w:r>
+        <w:rPr>
+          <w:rFonts w:ascii="Lucida Sans" w:hAnsi="Lucida Sans"/>
+          <w:b/>
+          <w:bCs/>
+          <w:color w:val="3E3E3E"/>
+          <w:sz w:val="18"/>
+          <w:szCs w:val="18"/>
+          <w:bdr w:val="none" w:sz="0" w:space="0" w:color="auto" w:frame="1"/>
+          <w:shd w:val="clear" w:color="auto" w:fill="FDFAF5"/>
+        </w:rPr>
+        <w:br/>
+        <w:t>School of Informatics, Computing, and Cyber Systems</w:t>
+      </w:r>
+      <w:bookmarkStart w:id="0" w:name="_GoBack"/>
+      <w:bookmarkEnd w:id="0"/>
     </w:p>
     <w:p>
       <w:pPr>
@@ -349,15 +376,7 @@
         </w:numPr>
       </w:pPr>
       <w:r>
-        <w:t xml:space="preserve">Physically </w:t>
-      </w:r>
-      <w:proofErr w:type="spellStart"/>
-      <w:r>
-        <w:t>Unclonable</w:t>
-      </w:r>
-      <w:proofErr w:type="spellEnd"/>
-      <w:r>
-        <w:t xml:space="preserve"> Functions (PUF), statistical analysis to extract error rates during authentication.</w:t>
+        <w:t>Physically Unclonable Functions (PUF), statistical analysis to extract error rates during authentication.</w:t>
       </w:r>
     </w:p>
     <w:p>
@@ -1000,6 +1019,7 @@
     <w:pPrDefault/>
   </w:docDefaults>
   <w:latentStyles w:defLockedState="0" w:defUIPriority="0" w:defSemiHidden="0" w:defUnhideWhenUsed="0" w:defQFormat="0" w:count="276">
+    <w:lsdException w:name="Strong" w:uiPriority="22" w:qFormat="1"/>
     <w:lsdException w:name="Normal (Web)" w:uiPriority="99"/>
   </w:latentStyles>
   <w:style w:type="paragraph" w:default="1" w:styleId="Normal">
@@ -1163,6 +1183,17 @@
       <w:ind w:left="720"/>
       <w:contextualSpacing/>
     </w:pPr>
+  </w:style>
+  <w:style w:type="character" w:styleId="Strong">
+    <w:name w:val="Strong"/>
+    <w:basedOn w:val="DefaultParagraphFont"/>
+    <w:uiPriority w:val="22"/>
+    <w:qFormat/>
+    <w:rsid w:val="006C2C45"/>
+    <w:rPr>
+      <w:b/>
+      <w:bCs/>
+    </w:rPr>
   </w:style>
 </w:styles>
 </file>
@@ -1181,6 +1212,7 @@
     <w:pPrDefault/>
   </w:docDefaults>
   <w:latentStyles w:defLockedState="0" w:defUIPriority="0" w:defSemiHidden="0" w:defUnhideWhenUsed="0" w:defQFormat="0" w:count="276">
+    <w:lsdException w:name="Strong" w:uiPriority="22" w:qFormat="1"/>
     <w:lsdException w:name="Normal (Web)" w:uiPriority="99"/>
   </w:latentStyles>
   <w:style w:type="paragraph" w:default="1" w:styleId="Normal">
@@ -1344,6 +1376,17 @@
       <w:ind w:left="720"/>
       <w:contextualSpacing/>
     </w:pPr>
+  </w:style>
+  <w:style w:type="character" w:styleId="Strong">
+    <w:name w:val="Strong"/>
+    <w:basedOn w:val="DefaultParagraphFont"/>
+    <w:uiPriority w:val="22"/>
+    <w:qFormat/>
+    <w:rsid w:val="006C2C45"/>
+    <w:rPr>
+      <w:b/>
+      <w:bCs/>
+    </w:rPr>
   </w:style>
 </w:styles>
 </file>

</xml_diff>